<commit_message>
Added some more examples
</commit_message>
<xml_diff>
--- a/Semester Test/EO3/Prep (AutoRecovered).docx
+++ b/Semester Test/EO3/Prep (AutoRecovered).docx
@@ -9,6 +9,13 @@
     </w:p>
     <w:sdt>
       <w:sdtPr>
+        <w:rPr>
+          <w:rFonts w:asciiTheme="minorHAnsi" w:eastAsiaTheme="minorHAnsi" w:hAnsiTheme="minorHAnsi" w:cstheme="minorBidi"/>
+          <w:color w:val="auto"/>
+          <w:sz w:val="22"/>
+          <w:szCs w:val="22"/>
+          <w:lang w:val="en-ZA"/>
+        </w:rPr>
         <w:id w:val="1146168619"/>
         <w:docPartObj>
           <w:docPartGallery w:val="Table of Contents"/>
@@ -17,14 +24,9 @@
       </w:sdtPr>
       <w:sdtEndPr>
         <w:rPr>
-          <w:rFonts w:asciiTheme="minorHAnsi" w:eastAsiaTheme="minorHAnsi" w:hAnsiTheme="minorHAnsi" w:cstheme="minorBidi"/>
           <w:b/>
           <w:bCs/>
           <w:noProof/>
-          <w:color w:val="auto"/>
-          <w:sz w:val="22"/>
-          <w:szCs w:val="22"/>
-          <w:lang w:val="en-ZA"/>
         </w:rPr>
       </w:sdtEndPr>
       <w:sdtContent>
@@ -3913,21 +3915,7 @@
                 <w:rStyle w:val="Hyperlink"/>
                 <w:noProof/>
               </w:rPr>
-              <w:t>Med</w:t>
-            </w:r>
-            <w:r>
-              <w:rPr>
-                <w:rStyle w:val="Hyperlink"/>
-                <w:noProof/>
-              </w:rPr>
-              <w:t>i</w:t>
-            </w:r>
-            <w:r>
-              <w:rPr>
-                <w:rStyle w:val="Hyperlink"/>
-                <w:noProof/>
-              </w:rPr>
-              <w:t>ator Design Pattern</w:t>
+              <w:t>Mediator Design Pattern</w:t>
             </w:r>
             <w:r>
               <w:rPr>
@@ -5112,6 +5100,9 @@
     </w:p>
     <w:p>
       <w:r>
+        <w:rPr>
+          <w:noProof/>
+        </w:rPr>
         <w:drawing>
           <wp:inline distT="0" distB="0" distL="0" distR="0" wp14:anchorId="07C68443" wp14:editId="65CCBACE">
             <wp:extent cx="4191585" cy="1552792"/>
@@ -5336,6 +5327,9 @@
     </w:p>
     <w:p>
       <w:r>
+        <w:rPr>
+          <w:noProof/>
+        </w:rPr>
         <w:drawing>
           <wp:inline distT="0" distB="0" distL="0" distR="0" wp14:anchorId="0F191202" wp14:editId="1B241D10">
             <wp:extent cx="3332920" cy="2432649"/>
@@ -5504,6 +5498,9 @@
     </w:p>
     <w:p>
       <w:r>
+        <w:rPr>
+          <w:noProof/>
+        </w:rPr>
         <w:drawing>
           <wp:inline distT="0" distB="0" distL="0" distR="0" wp14:anchorId="155DB723" wp14:editId="69632E4A">
             <wp:extent cx="3191774" cy="1575758"/>
@@ -5711,6 +5708,9 @@
         </w:rPr>
       </w:pPr>
       <w:r>
+        <w:rPr>
+          <w:noProof/>
+        </w:rPr>
         <w:drawing>
           <wp:inline distT="0" distB="0" distL="0" distR="0" wp14:anchorId="707E7371" wp14:editId="690150C0">
             <wp:extent cx="4580626" cy="1697139"/>
@@ -6024,6 +6024,9 @@
     </w:p>
     <w:p>
       <w:r>
+        <w:rPr>
+          <w:noProof/>
+        </w:rPr>
         <w:drawing>
           <wp:inline distT="0" distB="0" distL="0" distR="0" wp14:anchorId="6CA9599D" wp14:editId="118D71BD">
             <wp:extent cx="4753155" cy="2788911"/>
@@ -6332,6 +6335,9 @@
     </w:p>
     <w:p>
       <w:r>
+        <w:rPr>
+          <w:noProof/>
+        </w:rPr>
         <w:drawing>
           <wp:inline distT="0" distB="0" distL="0" distR="0" wp14:anchorId="416E17FE" wp14:editId="379B33E1">
             <wp:extent cx="5591955" cy="1743318"/>
@@ -6615,6 +6621,9 @@
     </w:p>
     <w:p>
       <w:r>
+        <w:rPr>
+          <w:noProof/>
+        </w:rPr>
         <w:drawing>
           <wp:inline distT="0" distB="0" distL="0" distR="0" wp14:anchorId="170DE12C" wp14:editId="0A84240A">
             <wp:extent cx="4086795" cy="1514686"/>
@@ -7080,12 +7089,18 @@
       </w:pPr>
       <w:bookmarkStart w:id="34" w:name="_Toc87203213"/>
       <w:r>
+        <w:t>get</w:t>
+      </w:r>
+      <w:r>
         <w:t>Structure:</w:t>
       </w:r>
       <w:bookmarkEnd w:id="34"/>
     </w:p>
     <w:p>
       <w:r>
+        <w:rPr>
+          <w:noProof/>
+        </w:rPr>
         <w:drawing>
           <wp:inline distT="0" distB="0" distL="0" distR="0" wp14:anchorId="47E64383" wp14:editId="67B8C9BC">
             <wp:extent cx="3762900" cy="1867161"/>
@@ -7432,6 +7447,9 @@
     </w:p>
     <w:p>
       <w:r>
+        <w:rPr>
+          <w:noProof/>
+        </w:rPr>
         <w:drawing>
           <wp:inline distT="0" distB="0" distL="0" distR="0" wp14:anchorId="677543CB" wp14:editId="18B6A9B4">
             <wp:extent cx="5287113" cy="2524477"/>
@@ -7823,6 +7841,9 @@
     </w:p>
     <w:p>
       <w:r>
+        <w:rPr>
+          <w:noProof/>
+        </w:rPr>
         <w:drawing>
           <wp:inline distT="0" distB="0" distL="0" distR="0" wp14:anchorId="73B732CE" wp14:editId="5F2EE43A">
             <wp:extent cx="4357315" cy="2210005"/>
@@ -8049,13 +8070,7 @@
         </w:numPr>
       </w:pPr>
       <w:r>
-        <w:t>D</w:t>
-      </w:r>
-      <w:r>
-        <w:t>estructor</w:t>
-      </w:r>
-      <w:r>
-        <w:t xml:space="preserve"> </w:t>
+        <w:t xml:space="preserve">Destructor </w:t>
       </w:r>
       <w:r>
         <w:t>in Concrete Observer must call the relevant detach function as defined in the Subject hierarchy</w:t>
@@ -8300,6 +8315,9 @@
     </w:p>
     <w:p>
       <w:r>
+        <w:rPr>
+          <w:noProof/>
+        </w:rPr>
         <w:drawing>
           <wp:inline distT="0" distB="0" distL="0" distR="0" wp14:anchorId="4A84D1F6" wp14:editId="647799B7">
             <wp:extent cx="4239217" cy="3743847"/>
@@ -9016,6 +9034,9 @@
     </w:p>
     <w:p>
       <w:r>
+        <w:rPr>
+          <w:noProof/>
+        </w:rPr>
         <w:drawing>
           <wp:inline distT="0" distB="0" distL="0" distR="0" wp14:anchorId="7DF57CDB" wp14:editId="264F33DE">
             <wp:extent cx="4533900" cy="1892554"/>
@@ -9642,6 +9663,9 @@
     </w:p>
     <w:p>
       <w:r>
+        <w:rPr>
+          <w:noProof/>
+        </w:rPr>
         <w:drawing>
           <wp:inline distT="0" distB="0" distL="0" distR="0" wp14:anchorId="4B9413AD" wp14:editId="0AC3BC4D">
             <wp:extent cx="4896533" cy="1686160"/>

</xml_diff>